<commit_message>
lab 4 и lab 5
</commit_message>
<xml_diff>
--- a/PASKurs/лабораторные работы/l4/PAS4.docx
+++ b/PASKurs/лабораторные работы/l4/PAS4.docx
@@ -1,6 +1,6 @@
 
 <file path=word/document.xml><?xml version="1.0" encoding="utf-8"?>
-<w:document xmlns:wpc="http://schemas.microsoft.com/office/word/2010/wordprocessingCanvas" xmlns:cx="http://schemas.microsoft.com/office/drawing/2014/chartex" xmlns:cx1="http://schemas.microsoft.com/office/drawing/2015/9/8/chartex" xmlns:cx2="http://schemas.microsoft.com/office/drawing/2015/10/21/chartex" xmlns:cx3="http://schemas.microsoft.com/office/drawing/2016/5/9/chartex" xmlns:cx4="http://schemas.microsoft.com/office/drawing/2016/5/10/chartex" xmlns:cx5="http://schemas.microsoft.com/office/drawing/2016/5/11/chartex" xmlns:cx6="http://schemas.microsoft.com/office/drawing/2016/5/12/chartex" xmlns:cx7="http://schemas.microsoft.com/office/drawing/2016/5/13/chartex" xmlns:cx8="http://schemas.microsoft.com/office/drawing/2016/5/14/chartex" xmlns:mc="http://schemas.openxmlformats.org/markup-compatibility/2006" xmlns:aink="http://schemas.microsoft.com/office/drawing/2016/ink" xmlns:am3d="http://schemas.microsoft.com/office/drawing/2017/model3d" xmlns:o="urn:schemas-microsoft-com:office:office" xmlns:r="http://schemas.openxmlformats.org/officeDocument/2006/relationships" xmlns:m="http://schemas.openxmlformats.org/officeDocument/2006/math" xmlns:v="urn:schemas-microsoft-com:vml" xmlns:wp14="http://schemas.microsoft.com/office/word/2010/wordprocessingDrawing" xmlns:wp="http://schemas.openxmlformats.org/drawingml/2006/wordprocessingDrawing" xmlns:w10="urn:schemas-microsoft-com:office:word" xmlns:w="http://schemas.openxmlformats.org/wordprocessingml/2006/main" xmlns:w14="http://schemas.microsoft.com/office/word/2010/wordml" xmlns:w15="http://schemas.microsoft.com/office/word/2012/wordml" xmlns:w16cex="http://schemas.microsoft.com/office/word/2018/wordml/cex" xmlns:w16cid="http://schemas.microsoft.com/office/word/2016/wordml/cid" xmlns:w16="http://schemas.microsoft.com/office/word/2018/wordml" xmlns:w16sdtdh="http://schemas.microsoft.com/office/word/2020/wordml/sdtdatahash" xmlns:w16se="http://schemas.microsoft.com/office/word/2015/wordml/symex" xmlns:wpg="http://schemas.microsoft.com/office/word/2010/wordprocessingGroup" xmlns:wpi="http://schemas.microsoft.com/office/word/2010/wordprocessingInk" xmlns:wne="http://schemas.microsoft.com/office/word/2006/wordml" xmlns:wps="http://schemas.microsoft.com/office/word/2010/wordprocessingShape" mc:Ignorable="w14 w15 w16se w16cid w16 w16cex w16sdtdh wp14">
+<w:document xmlns:wpc="http://schemas.microsoft.com/office/word/2010/wordprocessingCanvas" xmlns:cx="http://schemas.microsoft.com/office/drawing/2014/chartex" xmlns:mc="http://schemas.openxmlformats.org/markup-compatibility/2006" xmlns:o="urn:schemas-microsoft-com:office:office" xmlns:r="http://schemas.openxmlformats.org/officeDocument/2006/relationships" xmlns:m="http://schemas.openxmlformats.org/officeDocument/2006/math" xmlns:v="urn:schemas-microsoft-com:vml" xmlns:wp14="http://schemas.microsoft.com/office/word/2010/wordprocessingDrawing" xmlns:wp="http://schemas.openxmlformats.org/drawingml/2006/wordprocessingDrawing" xmlns:w10="urn:schemas-microsoft-com:office:word" xmlns:w="http://schemas.openxmlformats.org/wordprocessingml/2006/main" xmlns:w14="http://schemas.microsoft.com/office/word/2010/wordml" xmlns:w15="http://schemas.microsoft.com/office/word/2012/wordml" xmlns:w16se="http://schemas.microsoft.com/office/word/2015/wordml/symex" xmlns:wpg="http://schemas.microsoft.com/office/word/2010/wordprocessingGroup" xmlns:wpi="http://schemas.microsoft.com/office/word/2010/wordprocessingInk" xmlns:wne="http://schemas.microsoft.com/office/word/2006/wordml" xmlns:wps="http://schemas.microsoft.com/office/word/2010/wordprocessingShape" mc:Ignorable="w14 w15 w16se wp14">
   <w:body>
     <w:p>
       <w:pPr>
@@ -371,8 +371,10 @@
           <w:szCs w:val="26"/>
         </w:rPr>
         <w:br/>
-        <w:t>группы АС-58</w:t>
-      </w:r>
+        <w:t>группы АС-59</w:t>
+      </w:r>
+      <w:bookmarkStart w:id="0" w:name="_GoBack"/>
+      <w:bookmarkEnd w:id="0"/>
       <w:r>
         <w:rPr>
           <w:rFonts w:ascii="Times New Roman" w:hAnsi="Times New Roman" w:cs="Times New Roman"/>
@@ -639,8 +641,8 @@
           <w:szCs w:val="26"/>
         </w:rPr>
       </w:pPr>
-      <w:bookmarkStart w:id="0" w:name="_Toc470536192"/>
-      <w:bookmarkStart w:id="1" w:name="_Toc470536435"/>
+      <w:bookmarkStart w:id="1" w:name="_Toc470536192"/>
+      <w:bookmarkStart w:id="2" w:name="_Toc470536435"/>
       <w:r>
         <w:rPr>
           <w:rFonts w:ascii="Times New Roman" w:hAnsi="Times New Roman" w:cs="Times New Roman"/>
@@ -650,8 +652,8 @@
         </w:rPr>
         <w:t>Таблица М.1 – Списки номеров разработчиков элементов АСОИ</w:t>
       </w:r>
-      <w:bookmarkEnd w:id="0"/>
       <w:bookmarkEnd w:id="1"/>
+      <w:bookmarkEnd w:id="2"/>
     </w:p>
     <w:tbl>
       <w:tblPr>
@@ -692,7 +694,7 @@
                 <w:szCs w:val="16"/>
               </w:rPr>
             </w:pPr>
-            <w:bookmarkStart w:id="2" w:name="_Toc470536193"/>
+            <w:bookmarkStart w:id="3" w:name="_Toc470536193"/>
             <w:r>
               <w:rPr>
                 <w:b/>
@@ -855,23 +857,13 @@
                 <w:szCs w:val="20"/>
               </w:rPr>
             </w:pPr>
-            <w:proofErr w:type="gramStart"/>
-            <w:r>
-              <w:rPr>
-                <w:rFonts w:ascii="Arial Narrow" w:hAnsi="Arial Narrow" w:cs="Arial"/>
-                <w:sz w:val="20"/>
-                <w:szCs w:val="20"/>
-              </w:rPr>
-              <w:t>3,  9</w:t>
-            </w:r>
-            <w:proofErr w:type="gramEnd"/>
-            <w:r>
-              <w:rPr>
-                <w:rFonts w:ascii="Arial Narrow" w:hAnsi="Arial Narrow" w:cs="Arial"/>
-                <w:sz w:val="20"/>
-                <w:szCs w:val="20"/>
-              </w:rPr>
-              <w:t>,  17, 19, 21, 23, 22, 31</w:t>
+            <w:r>
+              <w:rPr>
+                <w:rFonts w:ascii="Arial Narrow" w:hAnsi="Arial Narrow" w:cs="Arial"/>
+                <w:sz w:val="20"/>
+                <w:szCs w:val="20"/>
+              </w:rPr>
+              <w:t>3,  9,  17, 19, 21, 23, 22, 31</w:t>
             </w:r>
           </w:p>
         </w:tc>
@@ -929,7 +921,7 @@
         </w:rPr>
         <w:t>Таблица М.2 – Каталог разработчиков элементов АСОИ</w:t>
       </w:r>
-      <w:bookmarkEnd w:id="2"/>
+      <w:bookmarkEnd w:id="3"/>
     </w:p>
     <w:tbl>
       <w:tblPr>
@@ -2699,7 +2691,7 @@
             <v:path o:extrusionok="f" gradientshapeok="t" o:connecttype="rect"/>
             <o:lock v:ext="edit" aspectratio="t"/>
           </v:shapetype>
-          <v:shape id="_x0000_i1025" type="#_x0000_t75" style="width:159.75pt;height:95.25pt">
+          <v:shape id="_x0000_i1025" type="#_x0000_t75" style="width:159.6pt;height:95.4pt">
             <v:imagedata r:id="rId6" o:title="Карпенко_ПАС_ЛР4_приложение1"/>
           </v:shape>
         </w:pict>
@@ -2850,6 +2842,7 @@
           <w:noProof/>
           <w:sz w:val="26"/>
           <w:szCs w:val="26"/>
+          <w:lang w:eastAsia="ru-RU"/>
         </w:rPr>
         <w:drawing>
           <wp:inline distT="0" distB="0" distL="0" distR="0" wp14:anchorId="4A8C51F8" wp14:editId="30ADC87D">
@@ -4127,6 +4120,7 @@
           <w:noProof/>
           <w:sz w:val="26"/>
           <w:szCs w:val="26"/>
+          <w:lang w:eastAsia="ru-RU"/>
         </w:rPr>
         <w:drawing>
           <wp:inline distT="0" distB="0" distL="0" distR="0" wp14:anchorId="77AA4FC9" wp14:editId="2BE6B08B">
@@ -4500,7 +4494,7 @@
           <w:noProof/>
           <w:sz w:val="26"/>
           <w:szCs w:val="26"/>
-          <w:lang w:val="en-US"/>
+          <w:lang w:eastAsia="ru-RU"/>
         </w:rPr>
         <w:drawing>
           <wp:inline distT="0" distB="0" distL="0" distR="0" wp14:anchorId="2E05509E" wp14:editId="07A899E9">
@@ -4609,6 +4603,10 @@
         </w:rPr>
       </w:pPr>
       <w:r>
+        <w:rPr>
+          <w:noProof/>
+          <w:lang w:eastAsia="ru-RU"/>
+        </w:rPr>
         <w:drawing>
           <wp:inline distT="0" distB="0" distL="0" distR="0" wp14:anchorId="6C7A2C33" wp14:editId="203B5E9B">
             <wp:extent cx="9247505" cy="4660900"/>
@@ -4682,15 +4680,25 @@
           <w:rFonts w:ascii="Times New Roman" w:hAnsi="Times New Roman" w:cs="Times New Roman"/>
           <w:sz w:val="26"/>
           <w:szCs w:val="26"/>
-        </w:rPr>
-      </w:pPr>
-      <w:r>
-        <w:rPr>
-          <w:rFonts w:ascii="Times New Roman" w:hAnsi="Times New Roman" w:cs="Times New Roman"/>
-          <w:sz w:val="26"/>
-          <w:szCs w:val="26"/>
-        </w:rPr>
-        <w:t>Обозначения:</w:t>
+          <w:lang w:val="en-US"/>
+        </w:rPr>
+      </w:pPr>
+      <w:r>
+        <w:rPr>
+          <w:rFonts w:ascii="Times New Roman" w:hAnsi="Times New Roman" w:cs="Times New Roman"/>
+          <w:sz w:val="26"/>
+          <w:szCs w:val="26"/>
+        </w:rPr>
+        <w:t>Обозначения</w:t>
+      </w:r>
+      <w:r>
+        <w:rPr>
+          <w:rFonts w:ascii="Times New Roman" w:hAnsi="Times New Roman" w:cs="Times New Roman"/>
+          <w:sz w:val="26"/>
+          <w:szCs w:val="26"/>
+          <w:lang w:val="en-US"/>
+        </w:rPr>
+        <w:t>:</w:t>
       </w:r>
     </w:p>
     <w:p>
@@ -4723,7 +4731,15 @@
           <w:szCs w:val="26"/>
           <w:lang w:val="en-US"/>
         </w:rPr>
-        <w:t xml:space="preserve"> - </w:t>
+        <w:t xml:space="preserve"> - MySQL, Visual Studio Code, </w:t>
+      </w:r>
+      <w:r>
+        <w:rPr>
+          <w:rFonts w:ascii="Times New Roman" w:hAnsi="Times New Roman" w:cs="Times New Roman"/>
+          <w:sz w:val="26"/>
+          <w:szCs w:val="26"/>
+        </w:rPr>
+        <w:t>Си</w:t>
       </w:r>
       <w:r>
         <w:rPr>
@@ -4732,33 +4748,7 @@
           <w:szCs w:val="26"/>
           <w:lang w:val="en-US"/>
         </w:rPr>
-        <w:t xml:space="preserve">MySQL, Visual Studio Code, </w:t>
-      </w:r>
-      <w:r>
-        <w:rPr>
-          <w:rFonts w:ascii="Times New Roman" w:hAnsi="Times New Roman" w:cs="Times New Roman"/>
-          <w:sz w:val="26"/>
-          <w:szCs w:val="26"/>
-        </w:rPr>
-        <w:t>Си</w:t>
-      </w:r>
-      <w:r>
-        <w:rPr>
-          <w:rFonts w:ascii="Times New Roman" w:hAnsi="Times New Roman" w:cs="Times New Roman"/>
-          <w:sz w:val="26"/>
-          <w:szCs w:val="26"/>
-          <w:lang w:val="en-US"/>
-        </w:rPr>
-        <w:t>, Microsoft Office</w:t>
-      </w:r>
-      <w:r>
-        <w:rPr>
-          <w:rFonts w:ascii="Times New Roman" w:hAnsi="Times New Roman" w:cs="Times New Roman"/>
-          <w:sz w:val="26"/>
-          <w:szCs w:val="26"/>
-          <w:lang w:val="en-US"/>
-        </w:rPr>
-        <w:t>.</w:t>
+        <w:t>, Microsoft Office.</w:t>
       </w:r>
     </w:p>
     <w:sectPr>
@@ -4772,7 +4762,7 @@
 </file>
 
 <file path=word/numbering.xml><?xml version="1.0" encoding="utf-8"?>
-<w:numbering xmlns:wpc="http://schemas.microsoft.com/office/word/2010/wordprocessingCanvas" xmlns:cx="http://schemas.microsoft.com/office/drawing/2014/chartex" xmlns:cx1="http://schemas.microsoft.com/office/drawing/2015/9/8/chartex" xmlns:cx2="http://schemas.microsoft.com/office/drawing/2015/10/21/chartex" xmlns:cx3="http://schemas.microsoft.com/office/drawing/2016/5/9/chartex" xmlns:cx4="http://schemas.microsoft.com/office/drawing/2016/5/10/chartex" xmlns:cx5="http://schemas.microsoft.com/office/drawing/2016/5/11/chartex" xmlns:cx6="http://schemas.microsoft.com/office/drawing/2016/5/12/chartex" xmlns:cx7="http://schemas.microsoft.com/office/drawing/2016/5/13/chartex" xmlns:cx8="http://schemas.microsoft.com/office/drawing/2016/5/14/chartex" xmlns:mc="http://schemas.openxmlformats.org/markup-compatibility/2006" xmlns:aink="http://schemas.microsoft.com/office/drawing/2016/ink" xmlns:am3d="http://schemas.microsoft.com/office/drawing/2017/model3d" xmlns:o="urn:schemas-microsoft-com:office:office" xmlns:r="http://schemas.openxmlformats.org/officeDocument/2006/relationships" xmlns:m="http://schemas.openxmlformats.org/officeDocument/2006/math" xmlns:v="urn:schemas-microsoft-com:vml" xmlns:wp14="http://schemas.microsoft.com/office/word/2010/wordprocessingDrawing" xmlns:wp="http://schemas.openxmlformats.org/drawingml/2006/wordprocessingDrawing" xmlns:w10="urn:schemas-microsoft-com:office:word" xmlns:w="http://schemas.openxmlformats.org/wordprocessingml/2006/main" xmlns:w14="http://schemas.microsoft.com/office/word/2010/wordml" xmlns:w15="http://schemas.microsoft.com/office/word/2012/wordml" xmlns:w16cex="http://schemas.microsoft.com/office/word/2018/wordml/cex" xmlns:w16cid="http://schemas.microsoft.com/office/word/2016/wordml/cid" xmlns:w16="http://schemas.microsoft.com/office/word/2018/wordml" xmlns:w16sdtdh="http://schemas.microsoft.com/office/word/2020/wordml/sdtdatahash" xmlns:w16se="http://schemas.microsoft.com/office/word/2015/wordml/symex" xmlns:wpg="http://schemas.microsoft.com/office/word/2010/wordprocessingGroup" xmlns:wpi="http://schemas.microsoft.com/office/word/2010/wordprocessingInk" xmlns:wne="http://schemas.microsoft.com/office/word/2006/wordml" xmlns:wps="http://schemas.microsoft.com/office/word/2010/wordprocessingShape" mc:Ignorable="w14 w15 w16se w16cid w16 w16cex w16sdtdh wp14">
+<w:numbering xmlns:wpc="http://schemas.microsoft.com/office/word/2010/wordprocessingCanvas" xmlns:cx="http://schemas.microsoft.com/office/drawing/2014/chartex" xmlns:mc="http://schemas.openxmlformats.org/markup-compatibility/2006" xmlns:o="urn:schemas-microsoft-com:office:office" xmlns:r="http://schemas.openxmlformats.org/officeDocument/2006/relationships" xmlns:m="http://schemas.openxmlformats.org/officeDocument/2006/math" xmlns:v="urn:schemas-microsoft-com:vml" xmlns:wp14="http://schemas.microsoft.com/office/word/2010/wordprocessingDrawing" xmlns:wp="http://schemas.openxmlformats.org/drawingml/2006/wordprocessingDrawing" xmlns:w10="urn:schemas-microsoft-com:office:word" xmlns:w="http://schemas.openxmlformats.org/wordprocessingml/2006/main" xmlns:w14="http://schemas.microsoft.com/office/word/2010/wordml" xmlns:w15="http://schemas.microsoft.com/office/word/2012/wordml" xmlns:w16se="http://schemas.microsoft.com/office/word/2015/wordml/symex" xmlns:wpg="http://schemas.microsoft.com/office/word/2010/wordprocessingGroup" xmlns:wpi="http://schemas.microsoft.com/office/word/2010/wordprocessingInk" xmlns:wne="http://schemas.microsoft.com/office/word/2006/wordml" xmlns:wps="http://schemas.microsoft.com/office/word/2010/wordprocessingShape" mc:Ignorable="w14 w15 w16se wp14">
   <w:abstractNum w:abstractNumId="0" w15:restartNumberingAfterBreak="0">
     <w:nsid w:val="00612727"/>
     <w:multiLevelType w:val="hybridMultilevel"/>
@@ -6201,7 +6191,7 @@
 </file>
 
 <file path=word/styles.xml><?xml version="1.0" encoding="utf-8"?>
-<w:styles xmlns:mc="http://schemas.openxmlformats.org/markup-compatibility/2006" xmlns:r="http://schemas.openxmlformats.org/officeDocument/2006/relationships" xmlns:w="http://schemas.openxmlformats.org/wordprocessingml/2006/main" xmlns:w14="http://schemas.microsoft.com/office/word/2010/wordml" xmlns:w15="http://schemas.microsoft.com/office/word/2012/wordml" xmlns:w16cex="http://schemas.microsoft.com/office/word/2018/wordml/cex" xmlns:w16cid="http://schemas.microsoft.com/office/word/2016/wordml/cid" xmlns:w16="http://schemas.microsoft.com/office/word/2018/wordml" xmlns:w16sdtdh="http://schemas.microsoft.com/office/word/2020/wordml/sdtdatahash" xmlns:w16se="http://schemas.microsoft.com/office/word/2015/wordml/symex" mc:Ignorable="w14 w15 w16se w16cid w16 w16cex w16sdtdh">
+<w:styles xmlns:mc="http://schemas.openxmlformats.org/markup-compatibility/2006" xmlns:r="http://schemas.openxmlformats.org/officeDocument/2006/relationships" xmlns:w="http://schemas.openxmlformats.org/wordprocessingml/2006/main" xmlns:w14="http://schemas.microsoft.com/office/word/2010/wordml" xmlns:w15="http://schemas.microsoft.com/office/word/2012/wordml" xmlns:w16se="http://schemas.microsoft.com/office/word/2015/wordml/symex" mc:Ignorable="w14 w15 w16se">
   <w:docDefaults>
     <w:rPrDefault>
       <w:rPr>
@@ -6217,7 +6207,7 @@
       </w:pPr>
     </w:pPrDefault>
   </w:docDefaults>
-  <w:latentStyles w:defLockedState="0" w:defUIPriority="99" w:defSemiHidden="0" w:defUnhideWhenUsed="0" w:defQFormat="0" w:count="376">
+  <w:latentStyles w:defLockedState="0" w:defUIPriority="99" w:defSemiHidden="0" w:defUnhideWhenUsed="0" w:defQFormat="0" w:count="371">
     <w:lsdException w:name="Normal" w:uiPriority="0" w:qFormat="1"/>
     <w:lsdException w:name="heading 1" w:uiPriority="9" w:qFormat="1"/>
     <w:lsdException w:name="heading 2" w:semiHidden="1" w:uiPriority="9" w:unhideWhenUsed="1" w:qFormat="1"/>
@@ -6372,7 +6362,7 @@
     <w:lsdException w:name="Table Web 2" w:semiHidden="1" w:unhideWhenUsed="1"/>
     <w:lsdException w:name="Table Web 3" w:semiHidden="1" w:unhideWhenUsed="1"/>
     <w:lsdException w:name="Balloon Text" w:semiHidden="1" w:unhideWhenUsed="1"/>
-    <w:lsdException w:name="Table Grid" w:semiHidden="1" w:uiPriority="39" w:unhideWhenUsed="1"/>
+    <w:lsdException w:name="Table Grid" w:uiPriority="39"/>
     <w:lsdException w:name="Table Theme" w:semiHidden="1" w:unhideWhenUsed="1"/>
     <w:lsdException w:name="Placeholder Text" w:semiHidden="1"/>
     <w:lsdException w:name="No Spacing" w:uiPriority="1" w:qFormat="1"/>
@@ -6589,11 +6579,6 @@
     <w:lsdException w:name="List Table 5 Dark Accent 6" w:uiPriority="50"/>
     <w:lsdException w:name="List Table 6 Colorful Accent 6" w:uiPriority="51"/>
     <w:lsdException w:name="List Table 7 Colorful Accent 6" w:uiPriority="52"/>
-    <w:lsdException w:name="Mention" w:semiHidden="1" w:unhideWhenUsed="1"/>
-    <w:lsdException w:name="Smart Hyperlink" w:semiHidden="1" w:unhideWhenUsed="1"/>
-    <w:lsdException w:name="Hashtag" w:semiHidden="1" w:unhideWhenUsed="1"/>
-    <w:lsdException w:name="Unresolved Mention" w:semiHidden="1" w:unhideWhenUsed="1"/>
-    <w:lsdException w:name="Smart Link" w:semiHidden="1" w:unhideWhenUsed="1"/>
   </w:latentStyles>
   <w:style w:type="paragraph" w:default="1" w:styleId="a">
     <w:name w:val="Normal"/>
@@ -6977,7 +6962,7 @@
 </file>
 
 <file path=customXml/itemProps1.xml><?xml version="1.0" encoding="utf-8"?>
-<ds:datastoreItem xmlns:ds="http://schemas.openxmlformats.org/officeDocument/2006/customXml" ds:itemID="{9F210232-74F2-4BA1-A6BF-2234525E5B1F}">
+<ds:datastoreItem xmlns:ds="http://schemas.openxmlformats.org/officeDocument/2006/customXml" ds:itemID="{B8881AE3-33F1-4BF2-B77B-ACFCBB2AC147}">
   <ds:schemaRefs>
     <ds:schemaRef ds:uri="http://schemas.openxmlformats.org/officeDocument/2006/bibliography"/>
   </ds:schemaRefs>

</xml_diff>